<commit_message>
fix:consertar bug arquivo deletado feat:alterar o arquivo comandos.docx
alteração dos arquivos:
	modified:   comandos.docx
	deleted:    ~$mandos.docx
</commit_message>
<xml_diff>
--- a/comandos.docx
+++ b/comandos.docx
@@ -714,48 +714,21 @@
       </w:r>
     </w:p>
     <w:p>
-      <w:pPr>
-        <w:rPr>
-          <w:lang w:val="en-US"/>
-        </w:rPr>
-      </w:pPr>
-      <w:r>
-        <w:rPr>
-          <w:lang w:val="en-US"/>
-        </w:rPr>
+      <w:r>
         <w:t>&gt; a.html</w:t>
       </w:r>
     </w:p>
     <w:p>
-      <w:pPr>
-        <w:rPr>
-          <w:lang w:val="en-US"/>
-        </w:rPr>
-      </w:pPr>
-      <w:r>
-        <w:rPr>
-          <w:lang w:val="en-US"/>
-        </w:rPr>
+      <w:r>
         <w:t>git add -A</w:t>
       </w:r>
     </w:p>
     <w:p>
-      <w:pPr>
-        <w:rPr>
-          <w:lang w:val="en-US"/>
-        </w:rPr>
-      </w:pPr>
-      <w:r>
-        <w:rPr>
-          <w:lang w:val="en-US"/>
-        </w:rPr>
+      <w:r>
         <w:t xml:space="preserve">git </w:t>
       </w:r>
       <w:proofErr w:type="gramStart"/>
       <w:r>
-        <w:rPr>
-          <w:lang w:val="en-US"/>
-        </w:rPr>
         <w:t>add .</w:t>
       </w:r>
       <w:proofErr w:type="gramEnd"/>
@@ -853,25 +826,11 @@
       </w:r>
     </w:p>
     <w:p>
-      <w:pPr>
-        <w:rPr>
-          <w:lang w:val="en-US"/>
-        </w:rPr>
-      </w:pPr>
-      <w:r>
-        <w:rPr>
-          <w:lang w:val="en-US"/>
-        </w:rPr>
+      <w:r>
         <w:t>git commit -m "Story 182: Fix benchmarks for speed"</w:t>
       </w:r>
     </w:p>
-    <w:p>
-      <w:pPr>
-        <w:rPr>
-          <w:lang w:val="en-US"/>
-        </w:rPr>
-      </w:pPr>
-    </w:p>
+    <w:p/>
     <w:p>
       <w:pPr>
         <w:pStyle w:val="Ttulo1"/>
@@ -1406,15 +1365,7 @@
       </w:pPr>
     </w:p>
     <w:p>
-      <w:pPr>
-        <w:rPr>
-          <w:lang w:val="en-US"/>
-        </w:rPr>
-      </w:pPr>
-      <w:r>
-        <w:rPr>
-          <w:lang w:val="en-US"/>
-        </w:rPr>
+      <w:r>
         <w:t>git checkout -b [name]</w:t>
       </w:r>
     </w:p>
@@ -1442,19 +1393,7 @@
         <w:rPr>
           <w:rStyle w:val="nfaseSutil"/>
         </w:rPr>
-        <w:t xml:space="preserve"> arquivos </w:t>
-      </w:r>
-      <w:r>
-        <w:rPr>
-          <w:rStyle w:val="nfaseSutil"/>
-        </w:rPr>
-        <w:t>comparação</w:t>
-      </w:r>
-      <w:r>
-        <w:rPr>
-          <w:rStyle w:val="nfaseSutil"/>
-        </w:rPr>
-        <w:t xml:space="preserve"> com </w:t>
+        <w:t xml:space="preserve"> arquivos comparação com </w:t>
       </w:r>
       <w:proofErr w:type="spellStart"/>
       <w:r>
@@ -1634,15 +1573,32 @@
         </w:rPr>
         <w:t xml:space="preserve"> origin </w:t>
       </w:r>
-      <w:hyperlink r:id="rId4" w:history="1">
-        <w:r>
-          <w:rPr>
-            <w:rStyle w:val="Hyperlink"/>
-            <w:lang w:val="en-US"/>
-          </w:rPr>
-          <w:t>git@gitlab.com:fatecweb/docs.git</w:t>
-        </w:r>
-      </w:hyperlink>
+      <w:r>
+        <w:fldChar w:fldCharType="begin"/>
+      </w:r>
+      <w:r>
+        <w:rPr>
+          <w:lang w:val="en-US"/>
+        </w:rPr>
+        <w:instrText xml:space="preserve"> HYPERLINK "mailto:git@gitlab.com:fatecweb/docs.git" </w:instrText>
+      </w:r>
+      <w:r>
+        <w:fldChar w:fldCharType="separate"/>
+      </w:r>
+      <w:r>
+        <w:rPr>
+          <w:rStyle w:val="Hyperlink"/>
+          <w:lang w:val="en-US"/>
+        </w:rPr>
+        <w:t>git@gitlab.com:fatecweb/docs.git</w:t>
+      </w:r>
+      <w:r>
+        <w:rPr>
+          <w:rStyle w:val="Hyperlink"/>
+          <w:lang w:val="en-US"/>
+        </w:rPr>
+        <w:fldChar w:fldCharType="end"/>
+      </w:r>
     </w:p>
     <w:p>
       <w:pPr>
@@ -1758,23 +1714,29 @@
       </w:r>
     </w:p>
     <w:p>
-      <w:r>
-        <w:t xml:space="preserve">git </w:t>
-      </w:r>
-      <w:proofErr w:type="spellStart"/>
-      <w:r>
-        <w:t>config</w:t>
-      </w:r>
-      <w:proofErr w:type="spellEnd"/>
-      <w:r>
-        <w:t xml:space="preserve"> --global </w:t>
+      <w:pPr>
+        <w:rPr>
+          <w:lang w:val="en-US"/>
+        </w:rPr>
+      </w:pPr>
+      <w:r>
+        <w:rPr>
+          <w:lang w:val="en-US"/>
+        </w:rPr>
+        <w:t xml:space="preserve">git config --global </w:t>
       </w:r>
       <w:proofErr w:type="gramStart"/>
       <w:r>
+        <w:rPr>
+          <w:lang w:val="en-US"/>
+        </w:rPr>
         <w:t>user.email</w:t>
       </w:r>
       <w:proofErr w:type="gramEnd"/>
       <w:r>
+        <w:rPr>
+          <w:lang w:val="en-US"/>
+        </w:rPr>
         <w:t xml:space="preserve"> "meu_nome@email.com"</w:t>
       </w:r>
     </w:p>

</xml_diff>